<commit_message>
Relato de Monitoria Finalizado
</commit_message>
<xml_diff>
--- a/RUNCODES MANUAL/RelatoMonitoria_LUCAS_COELHO_FERREIRA.docx
+++ b/RUNCODES MANUAL/RelatoMonitoria_LUCAS_COELHO_FERREIRA.docx
@@ -68,14 +68,7 @@
           <w:sz w:val="20"/>
           <w:szCs w:val="20"/>
         </w:rPr>
-        <w:t>ACALPEE</w:t>
-      </w:r>
-      <w:r>
-        <w:rPr>
-          <w:sz w:val="20"/>
-          <w:szCs w:val="20"/>
-        </w:rPr>
-        <w:t xml:space="preserve"> – TEEA0003</w:t>
+        <w:t>Departamento de Engenharia Elétrica</w:t>
       </w:r>
     </w:p>
     <w:p>
@@ -92,7 +85,28 @@
           <w:sz w:val="20"/>
           <w:szCs w:val="20"/>
         </w:rPr>
-        <w:t>Departamento de Engenharia Elétrica</w:t>
+        <w:t>AC</w:t>
+      </w:r>
+      <w:r>
+        <w:rPr>
+          <w:sz w:val="20"/>
+          <w:szCs w:val="20"/>
+        </w:rPr>
+        <w:t>A</w:t>
+      </w:r>
+      <w:r>
+        <w:rPr>
+          <w:sz w:val="20"/>
+          <w:szCs w:val="20"/>
+        </w:rPr>
+        <w:t>LPEE</w:t>
+      </w:r>
+      <w:r>
+        <w:rPr>
+          <w:sz w:val="20"/>
+          <w:szCs w:val="20"/>
+        </w:rPr>
+        <w:t xml:space="preserve"> – TEEA0003</w:t>
       </w:r>
     </w:p>
     <w:p>
@@ -102,7 +116,7 @@
           <w:headerReference w:type="default" r:id="rId8"/>
           <w:type w:val="continuous"/>
           <w:pgSz w:w="11906" w:h="16838"/>
-          <w:pgMar w:top="1134" w:right="1134" w:bottom="1134" w:left="1134" w:header="708" w:footer="708" w:gutter="0"/>
+          <w:pgMar w:top="1134" w:right="1134" w:bottom="1134" w:left="1134" w:header="709" w:footer="709" w:gutter="0"/>
           <w:cols w:sep="1" w:space="567"/>
           <w:docGrid w:linePitch="360"/>
         </w:sectPr>
@@ -111,15 +125,455 @@
     <w:p>
       <w:pPr>
         <w:pStyle w:val="Ttulo1"/>
+      </w:pPr>
+      <w:r>
+        <w:t>Descrição do Projeto</w:t>
+      </w:r>
+    </w:p>
+    <w:p>
+      <w:pPr>
+        <w:pStyle w:val="Normal2"/>
+      </w:pPr>
+      <w:r>
+        <w:t xml:space="preserve">O projeto </w:t>
+      </w:r>
+      <w:r>
+        <w:t xml:space="preserve">teve </w:t>
+      </w:r>
+      <w:r>
+        <w:t>dois</w:t>
+      </w:r>
+      <w:r>
+        <w:t xml:space="preserve"> objetivos principais: </w:t>
+      </w:r>
+      <w:r>
+        <w:t>o atendimento extraclasse para esclarecimento de dúvidas</w:t>
+      </w:r>
+      <w:r>
+        <w:t xml:space="preserve"> e </w:t>
+      </w:r>
+      <w:r>
+        <w:t xml:space="preserve">a </w:t>
+      </w:r>
+      <w:r>
+        <w:t xml:space="preserve">elaboração de </w:t>
+      </w:r>
+      <w:r>
+        <w:t>Manual para o site de correção</w:t>
+      </w:r>
+      <w:r>
+        <w:t xml:space="preserve"> </w:t>
+      </w:r>
+      <w:r>
+        <w:t>automática Run.codes</w:t>
+      </w:r>
+      <w:r>
+        <w:t xml:space="preserve">. Além disso, fizeram-se as </w:t>
+      </w:r>
+      <w:r>
+        <w:t>listas de exercícios e disponibilização</w:t>
+      </w:r>
+      <w:r>
+        <w:t xml:space="preserve"> das mesmas</w:t>
+      </w:r>
+      <w:r>
+        <w:t xml:space="preserve"> </w:t>
+      </w:r>
+      <w:r>
+        <w:t>no Run.codes para os</w:t>
+      </w:r>
+      <w:r>
+        <w:t xml:space="preserve"> demais períodos </w:t>
+      </w:r>
+      <w:r>
+        <w:t xml:space="preserve">da disciplina </w:t>
+      </w:r>
+      <w:r>
+        <w:t>Linguagens de Programação para Engenharia Elétrica - LPEE</w:t>
+      </w:r>
+      <w:r>
+        <w:t>.</w:t>
+      </w:r>
+    </w:p>
+    <w:p>
+      <w:pPr>
+        <w:pStyle w:val="Ttulo1"/>
         <w:jc w:val="both"/>
       </w:pPr>
       <w:r>
-        <w:t>Descrição do Projet</w:t>
+        <w:t>Atendimento aos alunos</w:t>
+      </w:r>
+    </w:p>
+    <w:p>
+      <w:pPr>
+        <w:pStyle w:val="Normal2"/>
+      </w:pPr>
+      <w:r>
+        <w:t>No período de</w:t>
+      </w:r>
+      <w:r>
+        <w:t xml:space="preserve"> monitoria, </w:t>
+      </w:r>
+      <w:r>
+        <w:t xml:space="preserve">observou-se </w:t>
+      </w:r>
+      <w:r>
+        <w:t>de pe</w:t>
+      </w:r>
+      <w:r>
+        <w:t>r</w:t>
+      </w:r>
+      <w:r>
+        <w:t xml:space="preserve">to as maiores dificuldades dos alunos no aprendizado </w:t>
+      </w:r>
+      <w:r>
+        <w:t>de linguagens de programação</w:t>
+      </w:r>
+      <w:r>
+        <w:t>.</w:t>
+      </w:r>
+      <w:r>
+        <w:t xml:space="preserve"> </w:t>
+      </w:r>
+      <w:r>
+        <w:t>Percebe-se</w:t>
+      </w:r>
+      <w:r>
+        <w:t xml:space="preserve"> qu</w:t>
+      </w:r>
+      <w:r>
+        <w:t xml:space="preserve">e </w:t>
+      </w:r>
+      <w:r>
+        <w:t>a maior</w:t>
+      </w:r>
+      <w:r>
+        <w:t>ia</w:t>
+      </w:r>
+      <w:r>
+        <w:t xml:space="preserve"> </w:t>
+      </w:r>
+      <w:r>
+        <w:t xml:space="preserve">dos alunos </w:t>
+      </w:r>
+      <w:r>
+        <w:t xml:space="preserve">encontra problemas </w:t>
+      </w:r>
+      <w:r>
+        <w:t xml:space="preserve">em </w:t>
+      </w:r>
+      <w:r>
+        <w:t xml:space="preserve">Ponteiros e </w:t>
+      </w:r>
+      <w:r>
+        <w:t xml:space="preserve">Linguagem </w:t>
+      </w:r>
+      <w:r>
+        <w:t>O</w:t>
+      </w:r>
+      <w:r>
+        <w:t xml:space="preserve">rientada a </w:t>
+      </w:r>
+      <w:r>
+        <w:t>O</w:t>
+      </w:r>
+      <w:r>
+        <w:t>bjetos.</w:t>
+      </w:r>
+    </w:p>
+    <w:p>
+      <w:pPr>
+        <w:pStyle w:val="Normal2"/>
+      </w:pPr>
+      <w:r>
+        <w:t xml:space="preserve">O caso da </w:t>
+      </w:r>
+      <w:r>
+        <w:t>L</w:t>
+      </w:r>
+      <w:r>
+        <w:t xml:space="preserve">inguagem </w:t>
+      </w:r>
+      <w:r>
+        <w:t>O</w:t>
+      </w:r>
+      <w:r>
+        <w:t xml:space="preserve">rientada a </w:t>
+      </w:r>
+      <w:r>
+        <w:t>O</w:t>
+      </w:r>
+      <w:r>
+        <w:t xml:space="preserve">bjetos é curioso. A ideia por trás da orientação a objetos é muito mais intuitiva que a </w:t>
+      </w:r>
+      <w:r>
+        <w:t>L</w:t>
+      </w:r>
+      <w:r>
+        <w:t xml:space="preserve">inguagem </w:t>
+      </w:r>
+      <w:r>
+        <w:t>E</w:t>
+      </w:r>
+      <w:r>
+        <w:t>struturada, no entanto, há certa dificuldade nessa transição. Talvez seja a introdução de classes e o impacto que elas têm na estrutura d</w:t>
+      </w:r>
+      <w:r>
+        <w:t xml:space="preserve">o </w:t>
+      </w:r>
+      <w:r>
+        <w:t>programa ou talvez seja</w:t>
+      </w:r>
+      <w:r>
+        <w:t xml:space="preserve">m os demais conceitos adjacentes como </w:t>
+      </w:r>
+      <w:r>
+        <w:t>encapsulamento</w:t>
+      </w:r>
+      <w:r>
+        <w:t>, herança e polimorfism</w:t>
+      </w:r>
+      <w:r>
+        <w:t>o. Falta compreensão maior dos alunos nessa área.</w:t>
+      </w:r>
+    </w:p>
+    <w:p>
+      <w:pPr>
+        <w:pStyle w:val="Normal2"/>
+      </w:pPr>
+      <w:r>
+        <w:t>Portanto, recomen</w:t>
+      </w:r>
+      <w:r>
+        <w:t>da-se</w:t>
+      </w:r>
+      <w:r>
+        <w:t xml:space="preserve"> a avaliação através de trabalhos ou exercícios mais extensos </w:t>
+      </w:r>
+      <w:r>
+        <w:t>em</w:t>
+      </w:r>
+      <w:r>
+        <w:t xml:space="preserve"> que a aplicação desses conceitos </w:t>
+      </w:r>
+      <w:r>
+        <w:t>tenha mais objetividade e sentido.</w:t>
+      </w:r>
+      <w:r>
+        <w:t xml:space="preserve"> </w:t>
+      </w:r>
+      <w:r>
+        <w:t>Recomen</w:t>
+      </w:r>
+      <w:r>
+        <w:t>da-se</w:t>
+      </w:r>
+      <w:r>
+        <w:t xml:space="preserve"> também</w:t>
+      </w:r>
+      <w:r>
+        <w:t xml:space="preserve"> a utilização de mais exemplos que permitam a visualização da lógica</w:t>
+      </w:r>
+      <w:r>
+        <w:t xml:space="preserve"> d</w:t>
+      </w:r>
+      <w:r>
+        <w:t>e</w:t>
+      </w:r>
+      <w:r>
+        <w:t xml:space="preserve"> orientação a objetos</w:t>
+      </w:r>
+      <w:r>
+        <w:t>.</w:t>
+      </w:r>
+    </w:p>
+    <w:p>
+      <w:pPr>
+        <w:pStyle w:val="Ttulo1"/>
+        <w:jc w:val="both"/>
+      </w:pPr>
+      <w:r>
+        <w:t xml:space="preserve">Site </w:t>
+      </w:r>
+      <w:r>
+        <w:t>Run.codes</w:t>
+      </w:r>
+    </w:p>
+    <w:p>
+      <w:pPr>
+        <w:pStyle w:val="Normal2"/>
+      </w:pPr>
+      <w:r>
+        <w:t xml:space="preserve">A plataforma online Run.codes é de autoria de dois alunos </w:t>
+      </w:r>
+      <w:r>
+        <w:t xml:space="preserve">da </w:t>
+      </w:r>
+      <w:r>
+        <w:t>Universidade de São Paulo (USP),</w:t>
+      </w:r>
+      <w:r>
+        <w:t xml:space="preserve"> </w:t>
+      </w:r>
+      <w:r>
+        <w:t xml:space="preserve">Felipe Duarte e Fábio Sikansi. Seu projeto é um sistema de submissão e correção automática de </w:t>
+      </w:r>
+      <w:r>
+        <w:t>código-fonte</w:t>
+      </w:r>
+      <w:r>
+        <w:t>.</w:t>
+      </w:r>
+      <w:r>
+        <w:t xml:space="preserve"> O sistema </w:t>
+      </w:r>
+      <w:r>
+        <w:t>prevê</w:t>
+      </w:r>
+      <w:r>
+        <w:t xml:space="preserve"> </w:t>
+      </w:r>
+      <w:r>
+        <w:t xml:space="preserve">também a </w:t>
+      </w:r>
+      <w:r>
+        <w:t>análise de plági</w:t>
+      </w:r>
+      <w:r>
+        <w:t xml:space="preserve">o </w:t>
+      </w:r>
+      <w:r>
+        <w:t xml:space="preserve">tanto </w:t>
+      </w:r>
+      <w:r>
+        <w:t>de código-fonte</w:t>
+      </w:r>
+      <w:r>
+        <w:t xml:space="preserve"> quanto de</w:t>
+      </w:r>
+      <w:r>
+        <w:t xml:space="preserve"> arquivos “.PDF</w:t>
+      </w:r>
+      <w:r>
+        <w:t>”.</w:t>
+      </w:r>
+      <w:r>
+        <w:t xml:space="preserve"> </w:t>
+      </w:r>
+      <w:r>
+        <w:t>Sendo assim</w:t>
+      </w:r>
+      <w:r>
+        <w:t xml:space="preserve">, as aplicações </w:t>
+      </w:r>
+      <w:r>
+        <w:t xml:space="preserve">da plataforma para a instituições de ensino são inúmeras, desde correção de exercícios de programação até análise de plágio de </w:t>
+      </w:r>
+      <w:r>
+        <w:t>p</w:t>
+      </w:r>
+      <w:r>
+        <w:t xml:space="preserve">rovas, </w:t>
+      </w:r>
+      <w:r>
+        <w:t>t</w:t>
+      </w:r>
+      <w:r>
+        <w:t xml:space="preserve">rabalhos em grupo e monografias. </w:t>
+      </w:r>
+    </w:p>
+    <w:p>
+      <w:pPr>
+        <w:pStyle w:val="Normal2"/>
+      </w:pPr>
+      <w:r>
+        <w:t xml:space="preserve">O Run.codes, em sua versão BETA, não é um site </w:t>
+      </w:r>
+      <w:r>
+        <w:t>muito</w:t>
+      </w:r>
+      <w:r>
+        <w:t xml:space="preserve"> intuitivo. Portanto, para suavizar</w:t>
+      </w:r>
+      <w:r>
+        <w:t xml:space="preserve"> a curva de aprendizado de </w:t>
+      </w:r>
+      <w:r>
+        <w:t>educadores e estudantes</w:t>
+      </w:r>
+      <w:r>
+        <w:t>,</w:t>
+      </w:r>
+      <w:r>
+        <w:t xml:space="preserve"> </w:t>
+      </w:r>
+      <w:r>
+        <w:t>iniciou-se</w:t>
+      </w:r>
+      <w:r>
+        <w:t xml:space="preserve"> a construção de</w:t>
+      </w:r>
+      <w:r>
+        <w:t xml:space="preserve"> </w:t>
+      </w:r>
+      <w:r>
+        <w:t>“</w:t>
+      </w:r>
+      <w:r>
+        <w:t>Manua</w:t>
+      </w:r>
+      <w:r>
+        <w:t>is</w:t>
+      </w:r>
+      <w:r>
+        <w:t xml:space="preserve"> do Usuário</w:t>
+      </w:r>
+      <w:r>
+        <w:t>”</w:t>
+      </w:r>
+      <w:r>
+        <w:t xml:space="preserve"> em “.PDF”</w:t>
+      </w:r>
+      <w:r>
+        <w:t xml:space="preserve"> para utilização </w:t>
+      </w:r>
+      <w:r>
+        <w:t>da plataforma</w:t>
+      </w:r>
+      <w:r>
+        <w:t>.</w:t>
+      </w:r>
+      <w:r>
+        <w:t xml:space="preserve"> São dois manuais, o </w:t>
+      </w:r>
+      <w:r>
+        <w:t>“</w:t>
+      </w:r>
+      <w:r>
+        <w:t>Man</w:t>
       </w:r>
       <w:bookmarkStart w:id="1" w:name="_GoBack"/>
       <w:bookmarkEnd w:id="1"/>
       <w:r>
-        <w:t>o</w:t>
+        <w:t>ual do Aluno</w:t>
+      </w:r>
+      <w:r>
+        <w:t>”</w:t>
+      </w:r>
+      <w:r>
+        <w:t xml:space="preserve"> e o </w:t>
+      </w:r>
+      <w:r>
+        <w:t>“</w:t>
+      </w:r>
+      <w:r>
+        <w:t>Manual do Professor</w:t>
+      </w:r>
+      <w:r>
+        <w:t>”</w:t>
+      </w:r>
+      <w:r>
+        <w:t xml:space="preserve">. </w:t>
       </w:r>
     </w:p>
     <w:p>
@@ -127,52 +581,37 @@
         <w:pStyle w:val="Normal2"/>
       </w:pPr>
       <w:r>
-        <w:t xml:space="preserve">O projeto </w:t>
-      </w:r>
-      <w:r>
-        <w:t xml:space="preserve">teve </w:t>
-      </w:r>
-      <w:r>
-        <w:t>dois</w:t>
-      </w:r>
-      <w:r>
-        <w:t xml:space="preserve"> objetivos principais: </w:t>
-      </w:r>
-      <w:r>
-        <w:t>o atendimento extraclasse para esclarecimento de dúvidas</w:t>
-      </w:r>
-      <w:r>
-        <w:t xml:space="preserve"> e </w:t>
-      </w:r>
-      <w:r>
-        <w:t xml:space="preserve">a </w:t>
-      </w:r>
-      <w:r>
-        <w:t xml:space="preserve">elaboração de </w:t>
-      </w:r>
-      <w:r>
-        <w:t>Manual para o site de correção de automática Run.codes</w:t>
-      </w:r>
-      <w:r>
-        <w:t xml:space="preserve">, juntamente da </w:t>
-      </w:r>
-      <w:r>
-        <w:t xml:space="preserve">resolução </w:t>
-      </w:r>
-      <w:r>
-        <w:t xml:space="preserve">de </w:t>
-      </w:r>
-      <w:r>
-        <w:t>listas de exercícios e disponibilização</w:t>
-      </w:r>
-      <w:r>
-        <w:t xml:space="preserve"> na plataforma</w:t>
-      </w:r>
-      <w:r>
-        <w:t xml:space="preserve"> Run.codes para utilização nos demais períodos pelos professores </w:t>
-      </w:r>
-      <w:r>
-        <w:t>da instituição</w:t>
+        <w:t xml:space="preserve">O </w:t>
+      </w:r>
+      <w:r>
+        <w:t>“</w:t>
+      </w:r>
+      <w:r>
+        <w:t xml:space="preserve">Manual do </w:t>
+      </w:r>
+      <w:r>
+        <w:t>Professor</w:t>
+      </w:r>
+      <w:r>
+        <w:t>”</w:t>
+      </w:r>
+      <w:r>
+        <w:t xml:space="preserve"> </w:t>
+      </w:r>
+      <w:r>
+        <w:t xml:space="preserve">documenta </w:t>
+      </w:r>
+      <w:r>
+        <w:t xml:space="preserve">o </w:t>
+      </w:r>
+      <w:r>
+        <w:t>necessário para que os educadores possam gerir suas turmas adequadamente. O Manual deverá e</w:t>
+      </w:r>
+      <w:r>
+        <w:t>nsinar os educadores a utilizar a interface do site, inserir exercícios formatando corretamente os campos requeridos</w:t>
+      </w:r>
+      <w:r>
+        <w:t xml:space="preserve"> e a construir casos de teste</w:t>
       </w:r>
       <w:r>
         <w:t>.</w:t>
@@ -180,88 +619,93 @@
     </w:p>
     <w:p>
       <w:pPr>
-        <w:pStyle w:val="Ttulo1"/>
-        <w:jc w:val="both"/>
-      </w:pPr>
-      <w:r>
-        <w:t>Atendimento aos alunos</w:t>
-      </w:r>
-    </w:p>
-    <w:p>
-      <w:pPr>
         <w:pStyle w:val="Normal2"/>
       </w:pPr>
       <w:r>
-        <w:t xml:space="preserve">Como </w:t>
-      </w:r>
-      <w:r>
-        <w:t>monitor</w:t>
-      </w:r>
-      <w:r>
-        <w:t xml:space="preserve"> de LPEE</w:t>
-      </w:r>
-      <w:r>
-        <w:t>,</w:t>
-      </w:r>
-      <w:r>
-        <w:t xml:space="preserve"> pude observar </w:t>
-      </w:r>
-      <w:r>
-        <w:t>de pe</w:t>
-      </w:r>
-      <w:r>
-        <w:t>r</w:t>
-      </w:r>
-      <w:r>
-        <w:t>to as maiores dificuldades dos alunos no aprendizado d</w:t>
-      </w:r>
-      <w:r>
-        <w:t>e</w:t>
-      </w:r>
-      <w:r>
-        <w:t xml:space="preserve"> linguagens de </w:t>
-      </w:r>
-      <w:r>
-        <w:t>programação.</w:t>
+        <w:t xml:space="preserve">O “Manual do </w:t>
+      </w:r>
+      <w:r>
+        <w:t>Aluno</w:t>
+      </w:r>
+      <w:r>
+        <w:t xml:space="preserve">” documenta o necessário para que os </w:t>
+      </w:r>
+      <w:r>
+        <w:t xml:space="preserve">alunos </w:t>
+      </w:r>
+      <w:r>
+        <w:t xml:space="preserve">possam </w:t>
+      </w:r>
+      <w:r>
+        <w:t>utilizar a plataforma como forma de avaliação das disciplinas</w:t>
+      </w:r>
+      <w:r>
+        <w:t xml:space="preserve">. O </w:t>
+      </w:r>
+      <w:r>
+        <w:t xml:space="preserve">manual </w:t>
+      </w:r>
+      <w:r>
+        <w:t xml:space="preserve">deverá ensinar os </w:t>
+      </w:r>
+      <w:r>
+        <w:t xml:space="preserve">estudantes </w:t>
+      </w:r>
+      <w:r>
+        <w:t>a utilizar a interface do site</w:t>
+      </w:r>
+      <w:r>
+        <w:t xml:space="preserve"> e</w:t>
+      </w:r>
+      <w:r>
+        <w:t xml:space="preserve"> inserir </w:t>
+      </w:r>
+      <w:r>
+        <w:t xml:space="preserve">respostas dos exercícios. </w:t>
+      </w:r>
+    </w:p>
+    <w:p>
+      <w:pPr>
+        <w:pStyle w:val="Normal2"/>
+      </w:pPr>
+      <w:r>
+        <w:t>Além disso</w:t>
+      </w:r>
+      <w:r>
+        <w:t xml:space="preserve">, inclui-se </w:t>
+      </w:r>
+      <w:r>
+        <w:t>nos manuais outros dois itens. I</w:t>
+      </w:r>
+      <w:r>
+        <w:t>nformações</w:t>
+      </w:r>
+      <w:r>
+        <w:t xml:space="preserve"> a respeito de exercícios em </w:t>
+      </w:r>
+      <w:r>
+        <w:t>cada</w:t>
+      </w:r>
+      <w:r>
+        <w:t xml:space="preserve"> linguage</w:t>
+      </w:r>
+      <w:r>
+        <w:t>m (compilador e bibliotecas inclusas)</w:t>
+      </w:r>
+      <w:r>
+        <w:t xml:space="preserve">. </w:t>
+      </w:r>
+      <w:r>
+        <w:t>Guia para uso de Markdown</w:t>
+      </w:r>
+      <w:r>
+        <w:t>, linguagem de formatação textual,</w:t>
       </w:r>
       <w:r>
         <w:t xml:space="preserve"> </w:t>
       </w:r>
       <w:r>
-        <w:t>Percebi qu</w:t>
-      </w:r>
-      <w:r>
-        <w:t xml:space="preserve">e </w:t>
-      </w:r>
-      <w:r>
-        <w:t>a maior</w:t>
-      </w:r>
-      <w:r>
-        <w:t>ia</w:t>
-      </w:r>
-      <w:r>
-        <w:t xml:space="preserve"> encontra problemas </w:t>
-      </w:r>
-      <w:r>
-        <w:t xml:space="preserve">em </w:t>
-      </w:r>
-      <w:r>
-        <w:t xml:space="preserve">Ponteiros e </w:t>
-      </w:r>
-      <w:r>
-        <w:t xml:space="preserve">Linguagem </w:t>
-      </w:r>
-      <w:r>
-        <w:t>O</w:t>
-      </w:r>
-      <w:r>
-        <w:t xml:space="preserve">rientada a </w:t>
-      </w:r>
-      <w:r>
-        <w:t>O</w:t>
-      </w:r>
-      <w:r>
-        <w:t>bjetos.</w:t>
+        <w:t>ao escrever no site.</w:t>
       </w:r>
     </w:p>
     <w:p>
@@ -269,316 +713,56 @@
         <w:pStyle w:val="Normal2"/>
       </w:pPr>
       <w:r>
-        <w:t>“</w:t>
-      </w:r>
-      <w:r>
-        <w:t>Achei a parte de ponteiros</w:t>
-      </w:r>
-      <w:r>
-        <w:t xml:space="preserve"> </w:t>
-      </w:r>
-      <w:r>
-        <w:t>e suas aplicações</w:t>
-      </w:r>
-      <w:r>
-        <w:t xml:space="preserve"> a mais difícil (principalmente passagem por referência de matrizes)</w:t>
-      </w:r>
-      <w:r>
-        <w:t>”</w:t>
-      </w:r>
-      <w:r>
-        <w:t xml:space="preserve">. </w:t>
-      </w:r>
-      <w:r>
-        <w:t>–</w:t>
-      </w:r>
-      <w:r>
-        <w:t xml:space="preserve"> Dav</w:t>
-      </w:r>
-      <w:r>
-        <w:t>i</w:t>
-      </w:r>
-      <w:r>
-        <w:t xml:space="preserve"> Magal</w:t>
-      </w:r>
-      <w:r>
-        <w:t>hã</w:t>
-      </w:r>
-      <w:r>
-        <w:t>es</w:t>
-      </w:r>
-      <w:r>
-        <w:t xml:space="preserve"> </w:t>
-      </w:r>
-    </w:p>
-    <w:p>
-      <w:pPr>
-        <w:pStyle w:val="Normal2"/>
-      </w:pPr>
-      <w:r>
-        <w:t xml:space="preserve"> </w:t>
-      </w:r>
-      <w:r>
-        <w:t>“</w:t>
-      </w:r>
-      <w:r>
-        <w:t>Particularmente, trabalhar com herança e atributos no programa principal que podem ser modificados, ou seja, orientação a objetos com ponteiros.</w:t>
-      </w:r>
-      <w:r>
-        <w:t>”</w:t>
-      </w:r>
-      <w:r>
-        <w:t xml:space="preserve"> – Pedro Leite</w:t>
-      </w:r>
-    </w:p>
-    <w:p>
-      <w:pPr>
-        <w:pStyle w:val="Normal2"/>
-      </w:pPr>
-      <w:r>
-        <w:t xml:space="preserve">O caso da </w:t>
-      </w:r>
-      <w:r>
-        <w:t>L</w:t>
-      </w:r>
-      <w:r>
-        <w:t xml:space="preserve">inguagem </w:t>
-      </w:r>
-      <w:r>
-        <w:t>O</w:t>
-      </w:r>
-      <w:r>
-        <w:t xml:space="preserve">rientada a </w:t>
-      </w:r>
-      <w:r>
-        <w:t>O</w:t>
-      </w:r>
-      <w:r>
-        <w:t xml:space="preserve">bjetos é curioso. A ideia por trás da orientação a objetos é muito mais intuitiva que a </w:t>
-      </w:r>
-      <w:r>
-        <w:t>L</w:t>
-      </w:r>
-      <w:r>
-        <w:t xml:space="preserve">inguagem </w:t>
-      </w:r>
+        <w:t xml:space="preserve">Simultaneamente, </w:t>
+      </w:r>
+      <w:r>
+        <w:t>fez-se a</w:t>
+      </w:r>
+      <w:r>
+        <w:t xml:space="preserve"> inserção </w:t>
+      </w:r>
+      <w:r>
+        <w:t xml:space="preserve">de 42 exercícios </w:t>
+      </w:r>
+      <w:r>
+        <w:t xml:space="preserve">de programação </w:t>
+      </w:r>
+      <w:r>
+        <w:t xml:space="preserve">ao Run.codes </w:t>
+      </w:r>
+      <w:r>
+        <w:t xml:space="preserve">para uso </w:t>
+      </w:r>
+      <w:r>
+        <w:t>na</w:t>
+      </w:r>
+      <w:r>
+        <w:t xml:space="preserve"> avaliação </w:t>
+      </w:r>
+      <w:r>
+        <w:t xml:space="preserve">da disciplina </w:t>
+      </w:r>
+      <w:r>
+        <w:t>LPE</w:t>
+      </w:r>
+      <w:bookmarkEnd w:id="0"/>
       <w:r>
         <w:t>E</w:t>
       </w:r>
       <w:r>
-        <w:t>struturada, no entanto, há certa dificuldade nessa transição. Talvez seja a introdução de classes e o impacto que elas têm na estrutura d</w:t>
-      </w:r>
-      <w:r>
-        <w:t xml:space="preserve">o </w:t>
-      </w:r>
-      <w:r>
-        <w:t>programa ou talvez seja</w:t>
-      </w:r>
-      <w:r>
-        <w:t xml:space="preserve">m os demais conceitos adjacentes como </w:t>
-      </w:r>
-      <w:r>
-        <w:t>encapsulamento</w:t>
-      </w:r>
-      <w:r>
-        <w:t>, herança e polimorfismo</w:t>
-      </w:r>
-      <w:r>
-        <w:t xml:space="preserve"> que podem ser de difícil compreensão para os alunos</w:t>
-      </w:r>
-      <w:r>
-        <w:t>. Muitas vezes os exercícios feitos em sala ou em casa não demonstram verdadeiramente o objetivo de algu</w:t>
-      </w:r>
-      <w:r>
-        <w:t>ns desses conceitos</w:t>
-      </w:r>
-      <w:r>
-        <w:t>.</w:t>
-      </w:r>
-    </w:p>
-    <w:p>
-      <w:pPr>
-        <w:pStyle w:val="Normal2"/>
-      </w:pPr>
-      <w:r>
-        <w:t xml:space="preserve">Portanto, recomendo a avaliação através de trabalhos ou exercícios mais extensos </w:t>
-      </w:r>
-      <w:r>
-        <w:t>em</w:t>
-      </w:r>
-      <w:r>
-        <w:t xml:space="preserve"> que a aplicação desses conceitos </w:t>
-      </w:r>
-      <w:r>
-        <w:t>tenha mais objetividade e sentido.</w:t>
-      </w:r>
-      <w:r>
-        <w:t xml:space="preserve"> </w:t>
-      </w:r>
-      <w:r>
-        <w:t>Recomendo</w:t>
-      </w:r>
-      <w:r>
-        <w:t xml:space="preserve"> também</w:t>
-      </w:r>
-      <w:r>
-        <w:t xml:space="preserve"> a </w:t>
-      </w:r>
-      <w:r>
-        <w:t>utilização de mais exemplos que permitam a visualização da lógica</w:t>
-      </w:r>
-      <w:r>
-        <w:t xml:space="preserve"> d</w:t>
-      </w:r>
-      <w:r>
-        <w:t>e</w:t>
-      </w:r>
-      <w:r>
-        <w:t xml:space="preserve"> orientação a objetos</w:t>
-      </w:r>
-      <w:r>
-        <w:t>.</w:t>
-      </w:r>
-    </w:p>
-    <w:p>
-      <w:pPr>
-        <w:pStyle w:val="Normal2"/>
-      </w:pPr>
-      <w:r>
-        <w:t xml:space="preserve">Com relação a ponteiros, vejo que a dificuldade está na utilização de vetores de ponteiros ou ponteiros de ponteiros. Nesses casos varrer os endereços passa a ser um pouco mais complexo. Recomendo que </w:t>
-      </w:r>
-      <w:r>
-        <w:t>ilustrações da</w:t>
-      </w:r>
-      <w:r>
-        <w:t xml:space="preserve"> manipulação de memória com desenhos representativo</w:t>
-      </w:r>
-      <w:r>
-        <w:t>s.</w:t>
-      </w:r>
-    </w:p>
-    <w:p>
-      <w:pPr>
-        <w:pStyle w:val="Ttulo1"/>
-        <w:jc w:val="both"/>
-      </w:pPr>
-      <w:r>
-        <w:t xml:space="preserve">Site </w:t>
-      </w:r>
-      <w:r>
-        <w:t>Run.codes</w:t>
-      </w:r>
-    </w:p>
-    <w:p>
-      <w:pPr>
-        <w:pStyle w:val="Normal2"/>
-      </w:pPr>
-      <w:r>
-        <w:t xml:space="preserve">A plataforma online Run.codes é de autoria de dois alunos </w:t>
-      </w:r>
-      <w:r>
-        <w:t xml:space="preserve">da </w:t>
-      </w:r>
-      <w:r>
-        <w:t>Universidade de São Paulo (USP),</w:t>
-      </w:r>
-      <w:r>
-        <w:t xml:space="preserve"> </w:t>
-      </w:r>
-      <w:r>
-        <w:t xml:space="preserve">Felipe Duarte e Fábio Sikansi. Seu projeto é um sistema de submissão e correção automática de </w:t>
-      </w:r>
-      <w:r>
-        <w:t>código-fonte</w:t>
-      </w:r>
-      <w:r>
-        <w:t>. No entanto, também prevê a análise de plági</w:t>
-      </w:r>
-      <w:r>
-        <w:t>o de código-fonte ou arquivos “.PDF</w:t>
-      </w:r>
-      <w:r>
-        <w:t>”.</w:t>
-      </w:r>
-      <w:r>
-        <w:t xml:space="preserve"> </w:t>
-      </w:r>
-      <w:r>
-        <w:t xml:space="preserve">Portanto, as aplicações </w:t>
-      </w:r>
-      <w:r>
-        <w:t xml:space="preserve">da plataforma para a instituições de ensino são inúmeras, desde correção de exercícios de programação até análise de plágio de </w:t>
-      </w:r>
-      <w:r>
-        <w:t>p</w:t>
-      </w:r>
-      <w:r>
-        <w:t xml:space="preserve">rovas, </w:t>
-      </w:r>
-      <w:r>
-        <w:t>t</w:t>
-      </w:r>
-      <w:r>
-        <w:t xml:space="preserve">rabalhos em grupo e monografias. </w:t>
-      </w:r>
-    </w:p>
-    <w:p>
-      <w:pPr>
-        <w:pStyle w:val="Normal2"/>
-      </w:pPr>
-      <w:r>
-        <w:t>Como forma de agilizar a curva de aprendizado de professores e outros profissionais,</w:t>
-      </w:r>
-      <w:r>
-        <w:t xml:space="preserve"> iniciei a construção de um manual</w:t>
-      </w:r>
-      <w:r>
-        <w:t xml:space="preserve"> em “.PDF”</w:t>
-      </w:r>
-      <w:r>
-        <w:t xml:space="preserve"> para utilização da plataforma</w:t>
-      </w:r>
-      <w:r>
-        <w:t>. Além disso, estou contribuindo para o manual em desenvolvimento pelos criadores em seu repositório do GitHub.</w:t>
-      </w:r>
-      <w:r>
-        <w:t xml:space="preserve"> O manual até o momento inclui os seguintes itens: Informações básicas sobre o sistema; </w:t>
-      </w:r>
-      <w:r>
-        <w:t>Guias da</w:t>
-      </w:r>
-      <w:r>
-        <w:t xml:space="preserve"> </w:t>
-      </w:r>
-      <w:r>
-        <w:t>plataforma, como cadastro, criar disciplinas, inserção de exercício, verificação de plágio.</w:t>
-      </w:r>
-    </w:p>
-    <w:p>
-      <w:pPr>
-        <w:pStyle w:val="Normal2"/>
-      </w:pPr>
-      <w:r>
-        <w:t>Planejo que até o fim do projeto de Monitoria o manual inclua também os itens: Observações a respeito de exercícios em cada uma das linguagens;</w:t>
-      </w:r>
-      <w:r>
-        <w:t xml:space="preserve"> Guia para uso de Markdown na formatação de texto do site; D</w:t>
-      </w:r>
-      <w:r>
-        <w:t xml:space="preserve">escrição do Back-End do Run.codes, ou seja, como o sistema funciona. Planejo também terminar a inserção de 42 exercícios </w:t>
-      </w:r>
-      <w:r>
-        <w:t>de programação para uso futuro em avaliação de LPE</w:t>
-      </w:r>
-      <w:bookmarkEnd w:id="0"/>
-      <w:r>
-        <w:t>E.</w:t>
+        <w:t xml:space="preserve"> e também </w:t>
+      </w:r>
+      <w:r>
+        <w:t>se contribuiu</w:t>
+      </w:r>
+      <w:r>
+        <w:t xml:space="preserve"> para o repositório do Run.codes no servidor de repositórios GitHub.</w:t>
       </w:r>
     </w:p>
     <w:sectPr>
       <w:type w:val="continuous"/>
       <w:pgSz w:w="11906" w:h="16838"/>
-      <w:pgMar w:top="1134" w:right="1134" w:bottom="1134" w:left="1134" w:header="708" w:footer="708" w:gutter="0"/>
+      <w:pgMar w:top="1134" w:right="1134" w:bottom="1134" w:left="1134" w:header="709" w:footer="709" w:gutter="0"/>
       <w:cols w:num="2" w:sep="1" w:space="567"/>
       <w:docGrid w:linePitch="360"/>
     </w:sectPr>
@@ -1386,8 +1570,11 @@
     <w:basedOn w:val="Normal"/>
     <w:autoRedefine/>
     <w:qFormat/>
-    <w:rsid w:val="009870B9"/>
+    <w:rsid w:val="002605F4"/>
     <w:pPr>
+      <w:tabs>
+        <w:tab w:val="left" w:pos="567"/>
+      </w:tabs>
       <w:spacing w:line="240" w:lineRule="auto"/>
       <w:jc w:val="both"/>
     </w:pPr>
@@ -1698,7 +1885,7 @@
 </file>
 
 <file path=customXml/itemProps1.xml><?xml version="1.0" encoding="utf-8"?>
-<ds:datastoreItem xmlns:ds="http://schemas.openxmlformats.org/officeDocument/2006/customXml" ds:itemID="{EC658984-A85E-45E9-97A3-6030184138C4}">
+<ds:datastoreItem xmlns:ds="http://schemas.openxmlformats.org/officeDocument/2006/customXml" ds:itemID="{F171F98D-380E-4578-9CF6-D43C69434943}">
   <ds:schemaRefs>
     <ds:schemaRef ds:uri="http://schemas.openxmlformats.org/officeDocument/2006/bibliography"/>
   </ds:schemaRefs>

</xml_diff>